<commit_message>
Allometric scaling of mortality rate
</commit_message>
<xml_diff>
--- a/Two_host_model_analysis.docx
+++ b/Two_host_model_analysis.docx
@@ -27,13 +27,8 @@
         <w:t>I assume that the resident parasite strain exploits a single host and ask whether a mutant that exploit</w:t>
       </w:r>
       <w:r>
-        <w:t xml:space="preserve">s both hosts can invade. I assume that the cost of this </w:t>
-      </w:r>
-      <w:proofErr w:type="spellStart"/>
-      <w:r>
-        <w:t>generalism</w:t>
-      </w:r>
-      <w:proofErr w:type="spellEnd"/>
+        <w:t>s both hosts can invade. I assume that the cost of this generalism</w:t>
+      </w:r>
       <w:r>
         <w:t xml:space="preserve"> </w:t>
       </w:r>
@@ -59,15 +54,7 @@
     <w:p/>
     <w:p>
       <w:r>
-        <w:t xml:space="preserve">I am going to explore the consequence of varying the carrying capacity and host mortality rate on the evolution of </w:t>
-      </w:r>
-      <w:proofErr w:type="spellStart"/>
-      <w:r>
-        <w:t>generalism</w:t>
-      </w:r>
-      <w:proofErr w:type="spellEnd"/>
-      <w:r>
-        <w:t xml:space="preserve">. As such, I will let </w:t>
+        <w:t xml:space="preserve">I am going to explore the consequence of varying the carrying capacity and host mortality rate on the evolution of generalism. As such, I will let </w:t>
       </w:r>
       <w:r>
         <w:rPr>
@@ -78,24 +65,14 @@
       <w:r>
         <w:t xml:space="preserve"> be the carrying capacity of the first host and </w:t>
       </w:r>
-      <w:proofErr w:type="spellStart"/>
       <w:r>
         <w:rPr>
           <w:i/>
         </w:rPr>
         <w:t>kK</w:t>
       </w:r>
-      <w:proofErr w:type="spellEnd"/>
-      <w:r>
-        <w:t xml:space="preserve"> </w:t>
-      </w:r>
-      <w:proofErr w:type="gramStart"/>
-      <w:r>
-        <w:t>be</w:t>
-      </w:r>
-      <w:proofErr w:type="gramEnd"/>
-      <w:r>
-        <w:t xml:space="preserve"> the carrying capacity of the second host; similarly, </w:t>
+      <w:r>
+        <w:t xml:space="preserve"> be the carrying capacity of the second host; similarly, </w:t>
       </w:r>
       <m:oMath>
         <m:r>
@@ -2378,15 +2355,7 @@
     <w:p/>
     <w:p>
       <w:r>
-        <w:t xml:space="preserve">To determine whether a mutant parasite can invade the system, we are essentially asking whether the mutant parasite-free equilibrium of the full system is unstable. To evaluate at this, we can take advantage of the fact that the </w:t>
-      </w:r>
-      <w:proofErr w:type="spellStart"/>
-      <w:r>
-        <w:t>Jacobian</w:t>
-      </w:r>
-      <w:proofErr w:type="spellEnd"/>
-      <w:r>
-        <w:t xml:space="preserve"> matrix at this equilibrium is upper block-triangular (that is, it can be written as)</w:t>
+        <w:t>To determine whether a mutant parasite can invade the system, we are essentially asking whether the mutant parasite-free equilibrium of the full system is unstable. To evaluate at this, we can take advantage of the fact that the Jacobian matrix at this equilibrium is upper block-triangular (that is, it can be written as)</w:t>
       </w:r>
     </w:p>
     <w:p>
@@ -3226,15 +3195,7 @@
         </m:f>
       </m:oMath>
       <w:r>
-        <w:t xml:space="preserve">  </w:t>
-      </w:r>
-      <w:proofErr w:type="gramStart"/>
-      <w:r>
-        <w:t>is</w:t>
-      </w:r>
-      <w:proofErr w:type="gramEnd"/>
-      <w:r>
-        <w:t xml:space="preserve"> the number of new mutant parasite infections generated per infected host 1, when the mutant parasite is invading a fully susceptible host population (and only infecting this host); similarly, </w:t>
+        <w:t xml:space="preserve">  is the number of new mutant parasite infections generated per infected host 1, when the mutant parasite is invading a fully susceptible host population (and only infecting this host); similarly, </w:t>
       </w:r>
       <m:oMath>
         <m:f>
@@ -3393,15 +3354,7 @@
         </m:r>
       </m:oMath>
       <w:r>
-        <w:t xml:space="preserve"> by definition as the cost of </w:t>
-      </w:r>
-      <w:proofErr w:type="spellStart"/>
-      <w:r>
-        <w:t>generalism</w:t>
-      </w:r>
-      <w:proofErr w:type="spellEnd"/>
-      <w:r>
-        <w:t xml:space="preserve">. Thus, we require that </w:t>
+        <w:t xml:space="preserve"> by definition as the cost of generalism. Thus, we require that </w:t>
       </w:r>
       <m:oMath>
         <m:r>
@@ -3569,21 +3522,8 @@
       </m:oMathPara>
     </w:p>
     <w:p>
-      <w:proofErr w:type="gramStart"/>
-      <w:r>
-        <w:t>which</w:t>
-      </w:r>
-      <w:proofErr w:type="gramEnd"/>
-      <w:r>
-        <w:t xml:space="preserve"> is always positive. What this means is that, as the cost of </w:t>
-      </w:r>
-      <w:proofErr w:type="spellStart"/>
-      <w:r>
-        <w:t>generalism</w:t>
-      </w:r>
-      <w:proofErr w:type="spellEnd"/>
-      <w:r>
-        <w:t xml:space="preserve"> goes down (</w:t>
+      <w:r>
+        <w:t>which is always positive. What this means is that, as the cost of generalism goes down (</w:t>
       </w:r>
       <w:r>
         <w:rPr>
@@ -3705,15 +3645,7 @@
         </m:r>
       </m:oMath>
       <w:r>
-        <w:t xml:space="preserve">, this is always positive, implying that </w:t>
-      </w:r>
-      <w:proofErr w:type="spellStart"/>
-      <w:r>
-        <w:t>generalism</w:t>
-      </w:r>
-      <w:proofErr w:type="spellEnd"/>
-      <w:r>
-        <w:t xml:space="preserve"> is more likely when hosts are very abundant.</w:t>
+        <w:t>, this is always positive, implying that generalism is more likely when hosts are very abundant.</w:t>
       </w:r>
     </w:p>
     <w:p/>
@@ -3963,15 +3895,7 @@
               </w:rPr>
             </w:pPr>
             <w:r>
-              <w:t xml:space="preserve">Cost of </w:t>
-            </w:r>
-            <w:proofErr w:type="spellStart"/>
-            <w:r>
-              <w:t>generalism</w:t>
-            </w:r>
-            <w:proofErr w:type="spellEnd"/>
-            <w:r>
-              <w:t xml:space="preserve"> </w:t>
+              <w:t xml:space="preserve">Cost of generalism </w:t>
             </w:r>
             <w:r>
               <w:rPr>
@@ -4277,13 +4201,8 @@
       </m:oMathPara>
     </w:p>
     <w:p>
-      <w:proofErr w:type="gramStart"/>
-      <w:r>
-        <w:t>where</w:t>
-      </w:r>
-      <w:proofErr w:type="gramEnd"/>
-      <w:r>
-        <w:t xml:space="preserve"> </w:t>
+      <w:r>
+        <w:t xml:space="preserve">where </w:t>
       </w:r>
       <w:r>
         <w:rPr>
@@ -4312,6 +4231,11 @@
       <w:r>
         <w:t xml:space="preserve"> is the temperature</w:t>
       </w:r>
+      <w:r>
+        <w:t xml:space="preserve"> (in Kelvin)</w:t>
+      </w:r>
+      <w:bookmarkStart w:id="0" w:name="_GoBack"/>
+      <w:bookmarkEnd w:id="0"/>
       <w:r>
         <w:rPr>
           <w:i/>
@@ -4342,23 +4266,241 @@
         </m:r>
       </m:oMath>
       <w:r>
-        <w:t xml:space="preserve"> </w:t>
-      </w:r>
-      <w:proofErr w:type="spellStart"/>
-      <w:r>
-        <w:t>eV</w:t>
-      </w:r>
-      <w:proofErr w:type="spellEnd"/>
-      <w:r>
-        <w:t xml:space="preserve">. </w:t>
-      </w:r>
-    </w:p>
-    <w:p>
-      <w:pPr>
+        <w:t xml:space="preserve"> eV and Boltzmann’s constant</w:t>
+      </w:r>
+      <w:r>
+        <w:t xml:space="preserve"> is </w:t>
+      </w:r>
+      <m:oMath>
+        <m:r>
+          <w:rPr>
+            <w:rFonts w:ascii="Cambria Math" w:hAnsi="Cambria Math"/>
+          </w:rPr>
+          <m:t>k=8.617×</m:t>
+        </m:r>
+        <m:sSup>
+          <m:sSupPr>
+            <m:ctrlPr>
+              <w:rPr>
+                <w:rFonts w:ascii="Cambria Math" w:hAnsi="Cambria Math"/>
+                <w:i/>
+              </w:rPr>
+            </m:ctrlPr>
+          </m:sSupPr>
+          <m:e>
+            <m:r>
+              <w:rPr>
+                <w:rFonts w:ascii="Cambria Math" w:hAnsi="Cambria Math"/>
+              </w:rPr>
+              <m:t>10</m:t>
+            </m:r>
+          </m:e>
+          <m:sup>
+            <m:r>
+              <w:rPr>
+                <w:rFonts w:ascii="Cambria Math" w:hAnsi="Cambria Math"/>
+              </w:rPr>
+              <m:t>-5</m:t>
+            </m:r>
+          </m:sup>
+        </m:sSup>
+      </m:oMath>
+      <w:r>
+        <w:t xml:space="preserve"> Savage et al. (2004) presents data on the relationship between temperature </w:t>
+      </w:r>
+      <w:r>
         <w:rPr>
           <w:i/>
         </w:rPr>
-      </w:pPr>
+        <w:t>T</w:t>
+      </w:r>
+      <w:r>
+        <w:t xml:space="preserve">, mass </w:t>
+      </w:r>
+      <w:r>
+        <w:rPr>
+          <w:i/>
+        </w:rPr>
+        <w:t>W</w:t>
+      </w:r>
+      <w:r>
+        <w:t xml:space="preserve">, and instantaneous mortality rate </w:t>
+      </w:r>
+      <m:oMath>
+        <m:r>
+          <w:rPr>
+            <w:rFonts w:ascii="Cambria Math" w:hAnsi="Cambria Math"/>
+          </w:rPr>
+          <m:t>μ</m:t>
+        </m:r>
+      </m:oMath>
+      <w:r>
+        <w:t xml:space="preserve"> for 175 fishes. They report the following relationship (Fig. 3b):</w:t>
+      </w:r>
+    </w:p>
+    <w:p>
+      <m:oMathPara>
+        <m:oMath>
+          <m:func>
+            <m:funcPr>
+              <m:ctrlPr>
+                <w:rPr>
+                  <w:rFonts w:ascii="Cambria Math" w:hAnsi="Cambria Math"/>
+                  <w:i/>
+                </w:rPr>
+              </m:ctrlPr>
+            </m:funcPr>
+            <m:fName>
+              <m:r>
+                <m:rPr>
+                  <m:sty m:val="p"/>
+                </m:rPr>
+                <w:rPr>
+                  <w:rFonts w:ascii="Cambria Math" w:hAnsi="Cambria Math"/>
+                </w:rPr>
+                <m:t>ln</m:t>
+              </m:r>
+            </m:fName>
+            <m:e>
+              <m:d>
+                <m:dPr>
+                  <m:ctrlPr>
+                    <w:rPr>
+                      <w:rFonts w:ascii="Cambria Math" w:hAnsi="Cambria Math"/>
+                      <w:i/>
+                    </w:rPr>
+                  </m:ctrlPr>
+                </m:dPr>
+                <m:e>
+                  <m:r>
+                    <w:rPr>
+                      <w:rFonts w:ascii="Cambria Math" w:hAnsi="Cambria Math"/>
+                    </w:rPr>
+                    <m:t>μ</m:t>
+                  </m:r>
+                  <m:r>
+                    <w:rPr>
+                      <w:rFonts w:ascii="Cambria Math" w:hAnsi="Cambria Math"/>
+                    </w:rPr>
+                    <m:t xml:space="preserve"> </m:t>
+                  </m:r>
+                  <m:sSup>
+                    <m:sSupPr>
+                      <m:ctrlPr>
+                        <w:rPr>
+                          <w:rFonts w:ascii="Cambria Math" w:hAnsi="Cambria Math"/>
+                          <w:i/>
+                        </w:rPr>
+                      </m:ctrlPr>
+                    </m:sSupPr>
+                    <m:e>
+                      <m:r>
+                        <w:rPr>
+                          <w:rFonts w:ascii="Cambria Math" w:hAnsi="Cambria Math"/>
+                        </w:rPr>
+                        <m:t>e</m:t>
+                      </m:r>
+                    </m:e>
+                    <m:sup>
+                      <m:f>
+                        <m:fPr>
+                          <m:ctrlPr>
+                            <w:rPr>
+                              <w:rFonts w:ascii="Cambria Math" w:hAnsi="Cambria Math"/>
+                              <w:i/>
+                            </w:rPr>
+                          </m:ctrlPr>
+                        </m:fPr>
+                        <m:num>
+                          <m:r>
+                            <w:rPr>
+                              <w:rFonts w:ascii="Cambria Math" w:hAnsi="Cambria Math"/>
+                            </w:rPr>
+                            <m:t>E</m:t>
+                          </m:r>
+                        </m:num>
+                        <m:den>
+                          <m:r>
+                            <w:rPr>
+                              <w:rFonts w:ascii="Cambria Math" w:hAnsi="Cambria Math"/>
+                            </w:rPr>
+                            <m:t>kT</m:t>
+                          </m:r>
+                        </m:den>
+                      </m:f>
+                    </m:sup>
+                  </m:sSup>
+                </m:e>
+              </m:d>
+              <m:r>
+                <w:rPr>
+                  <w:rFonts w:ascii="Cambria Math" w:hAnsi="Cambria Math"/>
+                </w:rPr>
+                <m:t>=-0.23</m:t>
+              </m:r>
+              <m:func>
+                <m:funcPr>
+                  <m:ctrlPr>
+                    <w:rPr>
+                      <w:rFonts w:ascii="Cambria Math" w:hAnsi="Cambria Math"/>
+                    </w:rPr>
+                  </m:ctrlPr>
+                </m:funcPr>
+                <m:fName>
+                  <m:r>
+                    <m:rPr>
+                      <m:sty m:val="p"/>
+                    </m:rPr>
+                    <w:rPr>
+                      <w:rFonts w:ascii="Cambria Math" w:hAnsi="Cambria Math"/>
+                    </w:rPr>
+                    <m:t>ln</m:t>
+                  </m:r>
+                  <m:ctrlPr>
+                    <w:rPr>
+                      <w:rFonts w:ascii="Cambria Math" w:hAnsi="Cambria Math"/>
+                      <w:i/>
+                    </w:rPr>
+                  </m:ctrlPr>
+                </m:fName>
+                <m:e>
+                  <m:d>
+                    <m:dPr>
+                      <m:ctrlPr>
+                        <w:rPr>
+                          <w:rFonts w:ascii="Cambria Math" w:hAnsi="Cambria Math"/>
+                          <w:i/>
+                        </w:rPr>
+                      </m:ctrlPr>
+                    </m:dPr>
+                    <m:e>
+                      <m:r>
+                        <w:rPr>
+                          <w:rFonts w:ascii="Cambria Math" w:hAnsi="Cambria Math"/>
+                        </w:rPr>
+                        <m:t>W</m:t>
+                      </m:r>
+                    </m:e>
+                  </m:d>
+                </m:e>
+              </m:func>
+              <m:r>
+                <w:rPr>
+                  <w:rFonts w:ascii="Cambria Math" w:hAnsi="Cambria Math"/>
+                </w:rPr>
+                <m:t>+19</m:t>
+              </m:r>
+            </m:e>
+          </m:func>
+        </m:oMath>
+      </m:oMathPara>
+    </w:p>
+    <w:p>
+      <w:r>
+        <w:t>This simplifies to the following expression for mortality rate:</w:t>
+      </w:r>
+    </w:p>
+    <w:p>
       <m:oMathPara>
         <m:oMath>
           <m:r>
@@ -4367,29 +4509,43 @@
             </w:rPr>
             <m:t>μ</m:t>
           </m:r>
-          <m:d>
-            <m:dPr>
-              <m:ctrlPr>
-                <w:rPr>
-                  <w:rFonts w:ascii="Cambria Math" w:hAnsi="Cambria Math"/>
-                  <w:i/>
-                </w:rPr>
-              </m:ctrlPr>
-            </m:dPr>
-            <m:e>
-              <m:r>
-                <w:rPr>
-                  <w:rFonts w:ascii="Cambria Math" w:hAnsi="Cambria Math"/>
-                </w:rPr>
-                <m:t>W,T</m:t>
-              </m:r>
-            </m:e>
-          </m:d>
           <m:r>
             <w:rPr>
               <w:rFonts w:ascii="Cambria Math" w:hAnsi="Cambria Math"/>
             </w:rPr>
-            <m:t>∝</m:t>
+            <m:t>=1.785×</m:t>
+          </m:r>
+          <m:sSup>
+            <m:sSupPr>
+              <m:ctrlPr>
+                <w:rPr>
+                  <w:rFonts w:ascii="Cambria Math" w:hAnsi="Cambria Math"/>
+                  <w:i/>
+                </w:rPr>
+              </m:ctrlPr>
+            </m:sSupPr>
+            <m:e>
+              <m:r>
+                <w:rPr>
+                  <w:rFonts w:ascii="Cambria Math" w:hAnsi="Cambria Math"/>
+                </w:rPr>
+                <m:t>10</m:t>
+              </m:r>
+            </m:e>
+            <m:sup>
+              <m:r>
+                <w:rPr>
+                  <w:rFonts w:ascii="Cambria Math" w:hAnsi="Cambria Math"/>
+                </w:rPr>
+                <m:t>8</m:t>
+              </m:r>
+            </m:sup>
+          </m:sSup>
+          <m:r>
+            <w:rPr>
+              <w:rFonts w:ascii="Cambria Math" w:hAnsi="Cambria Math"/>
+            </w:rPr>
+            <m:t xml:space="preserve"> </m:t>
           </m:r>
           <m:sSup>
             <m:sSupPr>
@@ -4437,6 +4593,12 @@
               </m:f>
             </m:sup>
           </m:sSup>
+          <m:r>
+            <w:rPr>
+              <w:rFonts w:ascii="Cambria Math" w:hAnsi="Cambria Math"/>
+            </w:rPr>
+            <m:t xml:space="preserve"> </m:t>
+          </m:r>
           <m:sSup>
             <m:sSupPr>
               <m:ctrlPr>
@@ -4459,43 +4621,21 @@
                 <w:rPr>
                   <w:rFonts w:ascii="Cambria Math" w:hAnsi="Cambria Math"/>
                 </w:rPr>
-                <m:t>-</m:t>
-              </m:r>
-              <m:f>
-                <m:fPr>
-                  <m:ctrlPr>
-                    <w:rPr>
-                      <w:rFonts w:ascii="Cambria Math" w:hAnsi="Cambria Math"/>
-                      <w:i/>
-                    </w:rPr>
-                  </m:ctrlPr>
-                </m:fPr>
-                <m:num>
-                  <m:r>
-                    <w:rPr>
-                      <w:rFonts w:ascii="Cambria Math" w:hAnsi="Cambria Math"/>
-                    </w:rPr>
-                    <m:t>3</m:t>
-                  </m:r>
-                </m:num>
-                <m:den>
-                  <m:r>
-                    <w:rPr>
-                      <w:rFonts w:ascii="Cambria Math" w:hAnsi="Cambria Math"/>
-                    </w:rPr>
-                    <m:t>4</m:t>
-                  </m:r>
-                </m:den>
-              </m:f>
+                <m:t>-0.23</m:t>
+              </m:r>
             </m:sup>
           </m:sSup>
         </m:oMath>
       </m:oMathPara>
     </w:p>
     <w:p>
-      <w:bookmarkStart w:id="0" w:name="_GoBack"/>
-      <w:bookmarkEnd w:id="0"/>
+      <w:pPr>
+        <w:rPr>
+          <w:i/>
+        </w:rPr>
+      </w:pPr>
     </w:p>
+    <w:p/>
     <w:sectPr>
       <w:pgSz w:w="12240" w:h="15840"/>
       <w:pgMar w:top="1440" w:right="1800" w:bottom="1440" w:left="1800" w:header="708" w:footer="708" w:gutter="0"/>

</xml_diff>